<commit_message>
essai avec fichier word
Signed-off-by: Stéphane Decroocq <stephane.decroocq@bordeaux.inra.fr>
</commit_message>
<xml_diff>
--- a/essai avec doc word.docx
+++ b/essai avec doc word.docx
@@ -4,7 +4,20 @@
   <w:body>
     <w:p>
       <w:r>
-        <w:t>je crée un fichier word pour étudier son suivi avec git</w:t>
+        <w:t xml:space="preserve">je crée un fichier </w:t>
+      </w:r>
+      <w:proofErr w:type="spellStart"/>
+      <w:r>
+        <w:t>word</w:t>
+      </w:r>
+      <w:proofErr w:type="spellEnd"/>
+      <w:r>
+        <w:t xml:space="preserve"> pour étudier son suivi avec git</w:t>
+      </w:r>
+    </w:p>
+    <w:p>
+      <w:r>
+        <w:t>je le change maintenant et je regarde ce qui se passe</w:t>
       </w:r>
     </w:p>
     <w:sectPr>

</xml_diff>